<commit_message>
Added classes, some of their functionality, as we as comments. Main has a test case.
</commit_message>
<xml_diff>
--- a/fundamentalsDatasetUml.docx
+++ b/fundamentalsDatasetUml.docx
@@ -8,6 +8,75 @@
       </w:pPr>
       <w:bookmarkStart w:id="0" w:name="_GoBack"/>
       <w:bookmarkEnd w:id="0"/>
+      <w:r>
+        <w:rPr>
+          <w:noProof/>
+        </w:rPr>
+        <mc:AlternateContent>
+          <mc:Choice Requires="wps">
+            <w:drawing>
+              <wp:anchor distT="0" distB="0" distL="114300" distR="114300" simplePos="0" relativeHeight="251672576" behindDoc="0" locked="0" layoutInCell="1" allowOverlap="1" wp14:anchorId="3E1CFDFC" wp14:editId="2594CBBE">
+                <wp:simplePos x="0" y="0"/>
+                <wp:positionH relativeFrom="column">
+                  <wp:posOffset>2124074</wp:posOffset>
+                </wp:positionH>
+                <wp:positionV relativeFrom="paragraph">
+                  <wp:posOffset>3858260</wp:posOffset>
+                </wp:positionV>
+                <wp:extent cx="3105150" cy="2253615"/>
+                <wp:effectExtent l="0" t="0" r="19050" b="32385"/>
+                <wp:wrapNone/>
+                <wp:docPr id="17" name="Straight Connector 17"/>
+                <wp:cNvGraphicFramePr/>
+                <a:graphic xmlns:a="http://schemas.openxmlformats.org/drawingml/2006/main">
+                  <a:graphicData uri="http://schemas.microsoft.com/office/word/2010/wordprocessingShape">
+                    <wps:wsp>
+                      <wps:cNvCnPr/>
+                      <wps:spPr>
+                        <a:xfrm flipH="1">
+                          <a:off x="0" y="0"/>
+                          <a:ext cx="3105150" cy="2253615"/>
+                        </a:xfrm>
+                        <a:prstGeom prst="line">
+                          <a:avLst/>
+                        </a:prstGeom>
+                      </wps:spPr>
+                      <wps:style>
+                        <a:lnRef idx="1">
+                          <a:schemeClr val="dk1"/>
+                        </a:lnRef>
+                        <a:fillRef idx="0">
+                          <a:schemeClr val="dk1"/>
+                        </a:fillRef>
+                        <a:effectRef idx="0">
+                          <a:schemeClr val="dk1"/>
+                        </a:effectRef>
+                        <a:fontRef idx="minor">
+                          <a:schemeClr val="tx1"/>
+                        </a:fontRef>
+                      </wps:style>
+                      <wps:bodyPr/>
+                    </wps:wsp>
+                  </a:graphicData>
+                </a:graphic>
+                <wp14:sizeRelH relativeFrom="margin">
+                  <wp14:pctWidth>0</wp14:pctWidth>
+                </wp14:sizeRelH>
+                <wp14:sizeRelV relativeFrom="margin">
+                  <wp14:pctHeight>0</wp14:pctHeight>
+                </wp14:sizeRelV>
+              </wp:anchor>
+            </w:drawing>
+          </mc:Choice>
+          <mc:Fallback>
+            <w:pict>
+              <v:line w14:anchorId="005876AE" id="Straight Connector 17" o:spid="_x0000_s1026" style="position:absolute;flip:x;z-index:251672576;visibility:visible;mso-wrap-style:square;mso-width-percent:0;mso-height-percent:0;mso-wrap-distance-left:9pt;mso-wrap-distance-top:0;mso-wrap-distance-right:9pt;mso-wrap-distance-bottom:0;mso-position-horizontal:absolute;mso-position-horizontal-relative:text;mso-position-vertical:absolute;mso-position-vertical-relative:text;mso-width-percent:0;mso-height-percent:0;mso-width-relative:margin;mso-height-relative:margin" from="167.25pt,303.8pt" to="411.75pt,481.25pt" o:gfxdata="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" strokecolor="black [3200]" strokeweight=".5pt">
+                <v:stroke joinstyle="miter"/>
+              </v:line>
+            </w:pict>
+          </mc:Fallback>
+        </mc:AlternateContent>
+      </w:r>
       <w:r>
         <w:rPr>
           <w:noProof/>
@@ -180,7 +249,7 @@
         <mc:AlternateContent>
           <mc:Choice Requires="wps">
             <w:drawing>
-              <wp:anchor distT="0" distB="0" distL="114300" distR="114300" simplePos="0" relativeHeight="251667456" behindDoc="0" locked="0" layoutInCell="1" allowOverlap="1" wp14:anchorId="11CBB3EB" wp14:editId="193B4AAA">
+              <wp:anchor distT="0" distB="0" distL="114300" distR="114300" simplePos="0" relativeHeight="251667456" behindDoc="0" locked="0" layoutInCell="1" allowOverlap="1" wp14:anchorId="11CBB3EB" wp14:editId="56F37C45">
                 <wp:simplePos x="0" y="0"/>
                 <wp:positionH relativeFrom="margin">
                   <wp:posOffset>3795395</wp:posOffset>
@@ -239,82 +308,13 @@
           </mc:Choice>
           <mc:Fallback>
             <w:pict>
-              <v:shapetype w14:anchorId="1878F3DF" id="_x0000_t4" coordsize="21600,21600" o:spt="4" path="m10800,l,10800,10800,21600,21600,10800xe">
+              <v:shapetype w14:anchorId="201B360C" id="_x0000_t4" coordsize="21600,21600" o:spt="4" path="m10800,l,10800,10800,21600,21600,10800xe">
                 <v:stroke joinstyle="miter"/>
                 <v:path gradientshapeok="t" o:connecttype="rect" textboxrect="5400,5400,16200,16200"/>
               </v:shapetype>
               <v:shape id="Diamond 5" o:spid="_x0000_s1026" type="#_x0000_t4" style="position:absolute;margin-left:298.85pt;margin-top:136.35pt;width:23.45pt;height:22.5pt;z-index:251667456;visibility:visible;mso-wrap-style:square;mso-width-percent:0;mso-height-percent:0;mso-wrap-distance-left:9pt;mso-wrap-distance-top:0;mso-wrap-distance-right:9pt;mso-wrap-distance-bottom:0;mso-position-horizontal:absolute;mso-position-horizontal-relative:margin;mso-position-vertical:absolute;mso-position-vertical-relative:text;mso-width-percent:0;mso-height-percent:0;mso-width-relative:margin;mso-height-relative:margin;v-text-anchor:middle" o:gfxdata="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" fillcolor="windowText" strokeweight="1pt">
                 <w10:wrap anchorx="margin"/>
               </v:shape>
-            </w:pict>
-          </mc:Fallback>
-        </mc:AlternateContent>
-      </w:r>
-      <w:r>
-        <w:rPr>
-          <w:noProof/>
-        </w:rPr>
-        <mc:AlternateContent>
-          <mc:Choice Requires="wps">
-            <w:drawing>
-              <wp:anchor distT="0" distB="0" distL="114300" distR="114300" simplePos="0" relativeHeight="251672576" behindDoc="0" locked="0" layoutInCell="1" allowOverlap="1" wp14:anchorId="3E1CFDFC" wp14:editId="1DC73690">
-                <wp:simplePos x="0" y="0"/>
-                <wp:positionH relativeFrom="column">
-                  <wp:posOffset>2121280</wp:posOffset>
-                </wp:positionH>
-                <wp:positionV relativeFrom="paragraph">
-                  <wp:posOffset>3291840</wp:posOffset>
-                </wp:positionV>
-                <wp:extent cx="2986659" cy="2816352"/>
-                <wp:effectExtent l="0" t="0" r="23495" b="22225"/>
-                <wp:wrapNone/>
-                <wp:docPr id="17" name="Straight Connector 17"/>
-                <wp:cNvGraphicFramePr/>
-                <a:graphic xmlns:a="http://schemas.openxmlformats.org/drawingml/2006/main">
-                  <a:graphicData uri="http://schemas.microsoft.com/office/word/2010/wordprocessingShape">
-                    <wps:wsp>
-                      <wps:cNvCnPr/>
-                      <wps:spPr>
-                        <a:xfrm flipH="1">
-                          <a:off x="0" y="0"/>
-                          <a:ext cx="2986659" cy="2816352"/>
-                        </a:xfrm>
-                        <a:prstGeom prst="line">
-                          <a:avLst/>
-                        </a:prstGeom>
-                      </wps:spPr>
-                      <wps:style>
-                        <a:lnRef idx="1">
-                          <a:schemeClr val="dk1"/>
-                        </a:lnRef>
-                        <a:fillRef idx="0">
-                          <a:schemeClr val="dk1"/>
-                        </a:fillRef>
-                        <a:effectRef idx="0">
-                          <a:schemeClr val="dk1"/>
-                        </a:effectRef>
-                        <a:fontRef idx="minor">
-                          <a:schemeClr val="tx1"/>
-                        </a:fontRef>
-                      </wps:style>
-                      <wps:bodyPr/>
-                    </wps:wsp>
-                  </a:graphicData>
-                </a:graphic>
-                <wp14:sizeRelH relativeFrom="margin">
-                  <wp14:pctWidth>0</wp14:pctWidth>
-                </wp14:sizeRelH>
-                <wp14:sizeRelV relativeFrom="margin">
-                  <wp14:pctHeight>0</wp14:pctHeight>
-                </wp14:sizeRelV>
-              </wp:anchor>
-            </w:drawing>
-          </mc:Choice>
-          <mc:Fallback>
-            <w:pict>
-              <v:line w14:anchorId="7F1FD0D3" id="Straight Connector 17" o:spid="_x0000_s1026" style="position:absolute;flip:x;z-index:251672576;visibility:visible;mso-wrap-style:square;mso-width-percent:0;mso-height-percent:0;mso-wrap-distance-left:9pt;mso-wrap-distance-top:0;mso-wrap-distance-right:9pt;mso-wrap-distance-bottom:0;mso-position-horizontal:absolute;mso-position-horizontal-relative:text;mso-position-vertical:absolute;mso-position-vertical-relative:text;mso-width-percent:0;mso-height-percent:0;mso-width-relative:margin;mso-height-relative:margin" from="167.05pt,259.2pt" to="402.2pt,480.95pt" o:gfxdata="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" strokecolor="black [3200]" strokeweight=".5pt">
-                <v:stroke joinstyle="miter"/>
-              </v:line>
             </w:pict>
           </mc:Fallback>
         </mc:AlternateContent>
@@ -866,6 +866,16 @@
                               <w:t>+Quarter (quarter: Int)</w:t>
                             </w:r>
                           </w:p>
+                          <w:p>
+                            <w:r>
+                              <w:t>+getQuarter (): Int</w:t>
+                            </w:r>
+                          </w:p>
+                          <w:p>
+                            <w:r>
+                              <w:t>+setQuarter (quarter: Int): Void</w:t>
+                            </w:r>
+                          </w:p>
                         </w:txbxContent>
                       </wps:txbx>
                       <wps:bodyPr rot="0" vert="horz" wrap="square" lIns="91440" tIns="45720" rIns="91440" bIns="45720" anchor="t" anchorCtr="0">
@@ -885,7 +895,11 @@
           </mc:Choice>
           <mc:Fallback>
             <w:pict>
-              <v:shape w14:anchorId="1BC97AA4" id="Text Box 2" o:spid="_x0000_s1028" type="#_x0000_t202" style="position:absolute;left:0;text-align:left;margin-left:322.5pt;margin-top:0;width:195.8pt;height:110.6pt;z-index:251665408;visibility:visible;mso-wrap-style:square;mso-width-percent:0;mso-height-percent:200;mso-wrap-distance-left:9pt;mso-wrap-distance-top:3.6pt;mso-wrap-distance-right:9pt;mso-wrap-distance-bottom:3.6pt;mso-position-horizontal:absolute;mso-position-horizontal-relative:margin;mso-position-vertical:absolute;mso-position-vertical-relative:text;mso-width-percent:0;mso-height-percent:200;mso-width-relative:margin;mso-height-relative:margin;v-text-anchor:top" o:gfxdata="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">
+              <v:shapetype w14:anchorId="1BC97AA4" id="_x0000_t202" coordsize="21600,21600" o:spt="202" path="m,l,21600r21600,l21600,xe">
+                <v:stroke joinstyle="miter"/>
+                <v:path gradientshapeok="t" o:connecttype="rect"/>
+              </v:shapetype>
+              <v:shape id="Text Box 2" o:spid="_x0000_s1028" type="#_x0000_t202" style="position:absolute;left:0;text-align:left;margin-left:322.5pt;margin-top:0;width:195.8pt;height:110.6pt;z-index:251665408;visibility:visible;mso-wrap-style:square;mso-width-percent:0;mso-height-percent:200;mso-wrap-distance-left:9pt;mso-wrap-distance-top:3.6pt;mso-wrap-distance-right:9pt;mso-wrap-distance-bottom:3.6pt;mso-position-horizontal:absolute;mso-position-horizontal-relative:margin;mso-position-vertical:absolute;mso-position-vertical-relative:text;mso-width-percent:0;mso-height-percent:200;mso-width-relative:margin;mso-height-relative:margin;v-text-anchor:top" o:gfxdata="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">
                 <v:textbox style="mso-fit-shape-to-text:t">
                   <w:txbxContent>
                     <w:p>
@@ -958,6 +972,16 @@
                     <w:p>
                       <w:r>
                         <w:t>+Quarter (quarter: Int)</w:t>
+                      </w:r>
+                    </w:p>
+                    <w:p>
+                      <w:r>
+                        <w:t>+getQuarter (): Int</w:t>
+                      </w:r>
+                    </w:p>
+                    <w:p>
+                      <w:r>
+                        <w:t>+setQuarter (quarter: Int): Void</w:t>
                       </w:r>
                     </w:p>
                   </w:txbxContent>
@@ -1462,6 +1486,7 @@
     <w:lsdException w:name="HTML Sample" w:semiHidden="1" w:unhideWhenUsed="1"/>
     <w:lsdException w:name="HTML Typewriter" w:semiHidden="1" w:unhideWhenUsed="1"/>
     <w:lsdException w:name="HTML Variable" w:semiHidden="1" w:unhideWhenUsed="1"/>
+    <w:lsdException w:name="Normal Table" w:semiHidden="1" w:unhideWhenUsed="1"/>
     <w:lsdException w:name="annotation subject" w:semiHidden="1" w:unhideWhenUsed="1"/>
     <w:lsdException w:name="No List" w:semiHidden="1" w:unhideWhenUsed="1"/>
     <w:lsdException w:name="Outline List 1" w:semiHidden="1" w:unhideWhenUsed="1"/>
@@ -1506,6 +1531,7 @@
     <w:lsdException w:name="Table Professional" w:semiHidden="1" w:unhideWhenUsed="1"/>
     <w:lsdException w:name="Table Subtle 1" w:semiHidden="1" w:unhideWhenUsed="1"/>
     <w:lsdException w:name="Table Subtle 2" w:semiHidden="1" w:unhideWhenUsed="1"/>
+    <w:lsdException w:name="Table Web 1" w:semiHidden="1" w:unhideWhenUsed="1"/>
     <w:lsdException w:name="Table Web 2" w:semiHidden="1" w:unhideWhenUsed="1"/>
     <w:lsdException w:name="Table Web 3" w:semiHidden="1" w:unhideWhenUsed="1"/>
     <w:lsdException w:name="Balloon Text" w:semiHidden="1" w:unhideWhenUsed="1"/>

</xml_diff>